<commit_message>
Updating document for SQL Basics Exam
</commit_message>
<xml_diff>
--- a/Courses/Software-Sciences/Module-3-Databases-New/SQL-Basics-Exam/SQL-Basics-Exam.docx
+++ b/Courses/Software-Sciences/Module-3-Databases-New/SQL-Basics-Exam/SQL-Basics-Exam.docx
@@ -350,23 +350,7 @@
             <w:b/>
             <w:bCs/>
           </w:rPr>
-          <w:t>alex@gmai</w:t>
-        </w:r>
-        <w:r>
-          <w:rPr>
-            <w:rStyle w:val="Hyperlink"/>
-            <w:b/>
-            <w:bCs/>
-          </w:rPr>
-          <w:t>l</w:t>
-        </w:r>
-        <w:r>
-          <w:rPr>
-            <w:rStyle w:val="Hyperlink"/>
-            <w:b/>
-            <w:bCs/>
-          </w:rPr>
-          <w:t>.com</w:t>
+          <w:t>alex@gmail.com</w:t>
         </w:r>
       </w:hyperlink>
     </w:p>
@@ -589,39 +573,7 @@
             <w:b/>
             <w:bCs/>
           </w:rPr>
-          <w:t>anton</w:t>
-        </w:r>
-        <w:r>
-          <w:rPr>
-            <w:rStyle w:val="Hyperlink"/>
-            <w:b/>
-            <w:bCs/>
-          </w:rPr>
-          <w:t>@</w:t>
-        </w:r>
-        <w:r>
-          <w:rPr>
-            <w:rStyle w:val="Hyperlink"/>
-            <w:b/>
-            <w:bCs/>
-          </w:rPr>
-          <w:t>abv</w:t>
-        </w:r>
-        <w:r>
-          <w:rPr>
-            <w:rStyle w:val="Hyperlink"/>
-            <w:b/>
-            <w:bCs/>
-          </w:rPr>
-          <w:t>.</w:t>
-        </w:r>
-        <w:r>
-          <w:rPr>
-            <w:rStyle w:val="Hyperlink"/>
-            <w:b/>
-            <w:bCs/>
-          </w:rPr>
-          <w:t>bg</w:t>
+          <w:t>anton@abv.bg</w:t>
         </w:r>
       </w:hyperlink>
     </w:p>
@@ -730,23 +682,7 @@
             <w:b/>
             <w:bCs/>
           </w:rPr>
-          <w:t>sani</w:t>
-        </w:r>
-        <w:r>
-          <w:rPr>
-            <w:rStyle w:val="Hyperlink"/>
-            <w:b/>
-            <w:bCs/>
-          </w:rPr>
-          <w:t>@</w:t>
-        </w:r>
-        <w:r>
-          <w:rPr>
-            <w:rStyle w:val="Hyperlink"/>
-            <w:b/>
-            <w:bCs/>
-          </w:rPr>
-          <w:t>gmail.com</w:t>
+          <w:t>sani@gmail.com</w:t>
         </w:r>
       </w:hyperlink>
     </w:p>
@@ -774,158 +710,193 @@
     </w:p>
     <w:p>
       <w:pPr>
-        <w:pStyle w:val="Heading2"/>
-      </w:pPr>
-      <w:r>
-        <w:t>Заявки</w:t>
+        <w:rPr>
+          <w:lang w:val="bg-BG"/>
+        </w:rPr>
+      </w:pPr>
+      <w:r>
+        <w:rPr>
+          <w:lang w:val="bg-BG"/>
+        </w:rPr>
+        <w:t xml:space="preserve">С помощта на </w:t>
+      </w:r>
+      <w:r>
+        <w:rPr>
+          <w:b/>
+          <w:bCs/>
+        </w:rPr>
+        <w:t xml:space="preserve">SQL </w:t>
+      </w:r>
+      <w:r>
+        <w:rPr>
+          <w:b/>
+          <w:bCs/>
+          <w:lang w:val="bg-BG"/>
+        </w:rPr>
+        <w:t>заявка</w:t>
+      </w:r>
+      <w:r>
+        <w:rPr>
+          <w:lang w:val="bg-BG"/>
+        </w:rPr>
+        <w:t xml:space="preserve"> </w:t>
+      </w:r>
+      <w:r>
+        <w:rPr>
+          <w:lang w:val="bg-BG"/>
+        </w:rPr>
+        <w:t>извлечете</w:t>
+      </w:r>
+      <w:r>
+        <w:t xml:space="preserve"> </w:t>
+      </w:r>
+      <w:r>
+        <w:rPr>
+          <w:b/>
+          <w:bCs/>
+          <w:lang w:val="bg-BG"/>
+        </w:rPr>
+        <w:t>потребителското име</w:t>
+      </w:r>
+      <w:r>
+        <w:rPr>
+          <w:lang w:val="bg-BG"/>
+        </w:rPr>
+        <w:t xml:space="preserve">, </w:t>
+      </w:r>
+      <w:r>
+        <w:rPr>
+          <w:b/>
+          <w:bCs/>
+          <w:lang w:val="bg-BG"/>
+        </w:rPr>
+        <w:t>имейла</w:t>
+      </w:r>
+      <w:r>
+        <w:rPr>
+          <w:lang w:val="bg-BG"/>
+        </w:rPr>
+        <w:t xml:space="preserve"> и </w:t>
+      </w:r>
+      <w:r>
+        <w:rPr>
+          <w:b/>
+          <w:bCs/>
+          <w:lang w:val="bg-BG"/>
+        </w:rPr>
+        <w:t>годините</w:t>
+      </w:r>
+      <w:r>
+        <w:rPr>
+          <w:lang w:val="bg-BG"/>
+        </w:rPr>
+        <w:t xml:space="preserve"> на</w:t>
+      </w:r>
+      <w:r>
+        <w:rPr>
+          <w:lang w:val="bg-BG"/>
+        </w:rPr>
+        <w:t xml:space="preserve"> </w:t>
+      </w:r>
+      <w:r>
+        <w:rPr>
+          <w:b/>
+          <w:bCs/>
+          <w:lang w:val="bg-BG"/>
+        </w:rPr>
+        <w:t>всички</w:t>
+      </w:r>
+      <w:r>
+        <w:rPr>
+          <w:lang w:val="bg-BG"/>
+        </w:rPr>
+        <w:t xml:space="preserve"> потребители</w:t>
+      </w:r>
+      <w:r>
+        <w:t xml:space="preserve">, </w:t>
+      </w:r>
+      <w:r>
+        <w:rPr>
+          <w:lang w:val="bg-BG"/>
+        </w:rPr>
+        <w:t>к</w:t>
+      </w:r>
+      <w:r>
+        <w:rPr>
+          <w:lang w:val="bg-BG"/>
+        </w:rPr>
+        <w:t xml:space="preserve">ато ги </w:t>
+      </w:r>
+      <w:r>
+        <w:rPr>
+          <w:lang w:val="bg-BG"/>
+        </w:rPr>
+        <w:t>сортирате</w:t>
+      </w:r>
+      <w:r>
+        <w:rPr>
+          <w:lang w:val="bg-BG"/>
+        </w:rPr>
+        <w:t xml:space="preserve"> по </w:t>
+      </w:r>
+      <w:r>
+        <w:rPr>
+          <w:b/>
+          <w:bCs/>
+          <w:lang w:val="bg-BG"/>
+        </w:rPr>
+        <w:t>години</w:t>
+      </w:r>
+      <w:r>
+        <w:rPr>
+          <w:lang w:val="bg-BG"/>
+        </w:rPr>
+        <w:t xml:space="preserve"> в </w:t>
+      </w:r>
+      <w:r>
+        <w:rPr>
+          <w:b/>
+          <w:bCs/>
+          <w:lang w:val="bg-BG"/>
+        </w:rPr>
+        <w:t>низходящ ред</w:t>
+      </w:r>
+      <w:r>
+        <w:rPr>
+          <w:lang w:val="bg-BG"/>
+        </w:rPr>
+        <w:t>.</w:t>
+      </w:r>
+      <w:r>
+        <w:rPr>
+          <w:lang w:val="bg-BG"/>
+        </w:rPr>
+        <w:t xml:space="preserve"> </w:t>
+      </w:r>
+      <w:r>
+        <w:rPr>
+          <w:lang w:val="bg-BG"/>
+        </w:rPr>
+        <w:t xml:space="preserve">Изберете </w:t>
+      </w:r>
+      <w:r>
+        <w:rPr>
+          <w:b/>
+          <w:bCs/>
+          <w:lang w:val="bg-BG"/>
+        </w:rPr>
+        <w:t>само първите 3</w:t>
+      </w:r>
+      <w:r>
+        <w:rPr>
+          <w:lang w:val="bg-BG"/>
+        </w:rPr>
+        <w:t xml:space="preserve"> записа.</w:t>
       </w:r>
     </w:p>
     <w:p>
       <w:pPr>
-        <w:rPr>
-          <w:lang w:val="bg-BG"/>
-        </w:rPr>
-      </w:pPr>
-      <w:r>
-        <w:rPr>
-          <w:lang w:val="bg-BG"/>
-        </w:rPr>
-        <w:t xml:space="preserve">След като </w:t>
-      </w:r>
-      <w:r>
-        <w:rPr>
-          <w:b/>
-          <w:bCs/>
-          <w:lang w:val="bg-BG"/>
-        </w:rPr>
-        <w:t>попълнихте</w:t>
-      </w:r>
-      <w:r>
-        <w:rPr>
-          <w:lang w:val="bg-BG"/>
-        </w:rPr>
-        <w:t xml:space="preserve"> таблицата със записи, напишете </w:t>
-      </w:r>
-      <w:r>
-        <w:rPr>
-          <w:b/>
-          <w:bCs/>
-        </w:rPr>
-        <w:t>SQL</w:t>
-      </w:r>
-      <w:r>
-        <w:t xml:space="preserve"> </w:t>
-      </w:r>
-      <w:r>
-        <w:rPr>
-          <w:b/>
-          <w:bCs/>
-          <w:lang w:val="bg-BG"/>
-        </w:rPr>
-        <w:t>заявка</w:t>
-      </w:r>
-      <w:r>
-        <w:rPr>
-          <w:lang w:val="bg-BG"/>
-        </w:rPr>
-        <w:t xml:space="preserve">, която да извлече </w:t>
-      </w:r>
-      <w:r>
-        <w:rPr>
-          <w:b/>
-          <w:bCs/>
-          <w:lang w:val="bg-BG"/>
-        </w:rPr>
-        <w:t>потребителите</w:t>
-      </w:r>
-      <w:r>
-        <w:rPr>
-          <w:lang w:val="bg-BG"/>
-        </w:rPr>
-        <w:t xml:space="preserve"> с </w:t>
-      </w:r>
-      <w:r>
-        <w:rPr>
-          <w:b/>
-          <w:bCs/>
-          <w:lang w:val="bg-BG"/>
-        </w:rPr>
-        <w:t>имейл</w:t>
-      </w:r>
-      <w:r>
-        <w:rPr>
-          <w:lang w:val="bg-BG"/>
-        </w:rPr>
-        <w:t xml:space="preserve">, завършващ на </w:t>
-      </w:r>
-      <w:r>
-        <w:t>"</w:t>
-      </w:r>
-      <w:r>
-        <w:rPr>
-          <w:b/>
-          <w:bCs/>
-        </w:rPr>
-        <w:t>gmail.com</w:t>
-      </w:r>
-      <w:r>
-        <w:t>".</w:t>
-      </w:r>
-      <w:r>
-        <w:rPr>
-          <w:lang w:val="bg-BG"/>
-        </w:rPr>
-        <w:t xml:space="preserve"> </w:t>
-      </w:r>
-      <w:r>
-        <w:rPr>
-          <w:b/>
-          <w:bCs/>
-          <w:lang w:val="bg-BG"/>
-        </w:rPr>
-        <w:t>Сортирайте</w:t>
-      </w:r>
-      <w:r>
-        <w:rPr>
-          <w:lang w:val="bg-BG"/>
-        </w:rPr>
-        <w:t xml:space="preserve"> резултатите по </w:t>
-      </w:r>
-      <w:r>
-        <w:rPr>
-          <w:b/>
-          <w:bCs/>
-          <w:lang w:val="bg-BG"/>
-        </w:rPr>
-        <w:t>години</w:t>
-      </w:r>
-      <w:r>
-        <w:rPr>
-          <w:lang w:val="bg-BG"/>
-        </w:rPr>
-        <w:t xml:space="preserve"> в </w:t>
-      </w:r>
-      <w:r>
-        <w:rPr>
-          <w:b/>
-          <w:bCs/>
-          <w:lang w:val="bg-BG"/>
-        </w:rPr>
-        <w:t>низходящ ред</w:t>
-      </w:r>
-      <w:r>
-        <w:rPr>
-          <w:lang w:val="bg-BG"/>
-        </w:rPr>
-        <w:t>.</w:t>
-      </w:r>
-    </w:p>
-    <w:p>
-      <w:pPr>
         <w:pStyle w:val="Heading3"/>
-        <w:rPr>
-          <w:lang w:val="bg-BG"/>
-        </w:rPr>
       </w:pPr>
       <w:r>
         <w:rPr>
@@ -951,7 +922,7 @@
       <w:tblGrid>
         <w:gridCol w:w="2340"/>
         <w:gridCol w:w="2610"/>
-        <w:gridCol w:w="1530"/>
+        <w:gridCol w:w="1350"/>
       </w:tblGrid>
       <w:tr>
         <w:tc>
@@ -1002,7 +973,497 @@
         </w:tc>
         <w:tc>
           <w:tcPr>
-            <w:tcW w:w="1530" w:type="dxa"/>
+            <w:tcW w:w="1350" w:type="dxa"/>
+            <w:shd w:val="clear" w:color="auto" w:fill="D9D9D9" w:themeFill="background1" w:themeFillShade="D9"/>
+            <w:vAlign w:val="center"/>
+          </w:tcPr>
+          <w:p>
+            <w:pPr>
+              <w:spacing w:before="0" w:after="0"/>
+              <w:jc w:val="center"/>
+              <w:rPr>
+                <w:b/>
+              </w:rPr>
+            </w:pPr>
+            <w:r>
+              <w:rPr>
+                <w:b/>
+                <w:noProof/>
+              </w:rPr>
+              <w:t>Age</w:t>
+            </w:r>
+          </w:p>
+        </w:tc>
+      </w:tr>
+      <w:tr>
+        <w:trPr>
+          <w:trHeight w:val="360"/>
+        </w:trPr>
+        <w:tc>
+          <w:tcPr>
+            <w:tcW w:w="2340" w:type="dxa"/>
+            <w:vAlign w:val="center"/>
+          </w:tcPr>
+          <w:p>
+            <w:pPr>
+              <w:tabs>
+                <w:tab w:val="left" w:pos="738"/>
+              </w:tabs>
+              <w:spacing w:after="0"/>
+            </w:pPr>
+            <w:r>
+              <w:t>Anton</w:t>
+            </w:r>
+          </w:p>
+        </w:tc>
+        <w:tc>
+          <w:tcPr>
+            <w:tcW w:w="2610" w:type="dxa"/>
+            <w:vAlign w:val="center"/>
+          </w:tcPr>
+          <w:p>
+            <w:pPr>
+              <w:spacing w:after="0"/>
+              <w:rPr>
+                <w:noProof/>
+              </w:rPr>
+            </w:pPr>
+            <w:r>
+              <w:rPr>
+                <w:rFonts w:cs="Consolas"/>
+                <w:noProof/>
+                <w:color w:val="000000"/>
+              </w:rPr>
+              <w:t>anton@abv.bg</w:t>
+            </w:r>
+          </w:p>
+        </w:tc>
+        <w:tc>
+          <w:tcPr>
+            <w:tcW w:w="1350" w:type="dxa"/>
+            <w:vAlign w:val="center"/>
+          </w:tcPr>
+          <w:p>
+            <w:pPr>
+              <w:spacing w:after="0"/>
+              <w:rPr>
+                <w:noProof/>
+              </w:rPr>
+            </w:pPr>
+            <w:r>
+              <w:rPr>
+                <w:rFonts w:cs="Consolas"/>
+                <w:noProof/>
+                <w:color w:val="000000"/>
+              </w:rPr>
+              <w:t>48</w:t>
+            </w:r>
+          </w:p>
+        </w:tc>
+      </w:tr>
+      <w:tr>
+        <w:tc>
+          <w:tcPr>
+            <w:tcW w:w="2340" w:type="dxa"/>
+            <w:vAlign w:val="center"/>
+          </w:tcPr>
+          <w:p>
+            <w:pPr>
+              <w:spacing w:after="0"/>
+            </w:pPr>
+            <w:r>
+              <w:t>Yordan</w:t>
+            </w:r>
+          </w:p>
+        </w:tc>
+        <w:tc>
+          <w:tcPr>
+            <w:tcW w:w="2610" w:type="dxa"/>
+            <w:vAlign w:val="center"/>
+          </w:tcPr>
+          <w:p>
+            <w:pPr>
+              <w:spacing w:after="0"/>
+              <w:rPr>
+                <w:rFonts w:cs="Consolas"/>
+                <w:color w:val="000000"/>
+                <w:highlight w:val="white"/>
+              </w:rPr>
+            </w:pPr>
+            <w:r>
+              <w:rPr>
+                <w:rFonts w:cs="Consolas"/>
+                <w:color w:val="000000"/>
+              </w:rPr>
+              <w:t>dani@gmail.com</w:t>
+            </w:r>
+          </w:p>
+        </w:tc>
+        <w:tc>
+          <w:tcPr>
+            <w:tcW w:w="1350" w:type="dxa"/>
+            <w:vAlign w:val="center"/>
+          </w:tcPr>
+          <w:p>
+            <w:pPr>
+              <w:spacing w:after="0"/>
+              <w:rPr>
+                <w:rFonts w:cs="Consolas"/>
+                <w:color w:val="000000"/>
+                <w:highlight w:val="white"/>
+              </w:rPr>
+            </w:pPr>
+            <w:r>
+              <w:rPr>
+                <w:rFonts w:cs="Consolas"/>
+                <w:color w:val="000000"/>
+              </w:rPr>
+              <w:t>35</w:t>
+            </w:r>
+          </w:p>
+        </w:tc>
+      </w:tr>
+      <w:tr>
+        <w:trPr>
+          <w:trHeight w:val="290"/>
+        </w:trPr>
+        <w:tc>
+          <w:tcPr>
+            <w:tcW w:w="2340" w:type="dxa"/>
+            <w:vAlign w:val="center"/>
+          </w:tcPr>
+          <w:p>
+            <w:pPr>
+              <w:spacing w:after="0"/>
+            </w:pPr>
+            <w:r>
+              <w:t>Sani</w:t>
+            </w:r>
+          </w:p>
+        </w:tc>
+        <w:tc>
+          <w:tcPr>
+            <w:tcW w:w="2610" w:type="dxa"/>
+            <w:vAlign w:val="center"/>
+          </w:tcPr>
+          <w:p>
+            <w:pPr>
+              <w:spacing w:after="0"/>
+              <w:rPr>
+                <w:rFonts w:cs="Consolas"/>
+                <w:color w:val="000000"/>
+                <w:highlight w:val="white"/>
+              </w:rPr>
+            </w:pPr>
+            <w:r>
+              <w:rPr>
+                <w:rFonts w:cs="Consolas"/>
+                <w:color w:val="000000"/>
+              </w:rPr>
+              <w:t>sani@gmail.com</w:t>
+            </w:r>
+          </w:p>
+        </w:tc>
+        <w:tc>
+          <w:tcPr>
+            <w:tcW w:w="1350" w:type="dxa"/>
+            <w:vAlign w:val="center"/>
+          </w:tcPr>
+          <w:p>
+            <w:pPr>
+              <w:spacing w:after="0"/>
+              <w:rPr>
+                <w:rFonts w:cs="Consolas"/>
+                <w:color w:val="000000"/>
+                <w:highlight w:val="white"/>
+              </w:rPr>
+            </w:pPr>
+            <w:r>
+              <w:rPr>
+                <w:rFonts w:cs="Consolas"/>
+                <w:color w:val="000000"/>
+              </w:rPr>
+              <w:t>27</w:t>
+            </w:r>
+          </w:p>
+        </w:tc>
+      </w:tr>
+    </w:tbl>
+    <w:p>
+      <w:pPr>
+        <w:pStyle w:val="Heading2"/>
+      </w:pPr>
+      <w:r>
+        <w:lastRenderedPageBreak/>
+        <w:t>Заявки</w:t>
+      </w:r>
+    </w:p>
+    <w:p>
+      <w:r>
+        <w:rPr>
+          <w:lang w:val="bg-BG"/>
+        </w:rPr>
+        <w:t xml:space="preserve">След като </w:t>
+      </w:r>
+      <w:r>
+        <w:rPr>
+          <w:b/>
+          <w:bCs/>
+          <w:lang w:val="bg-BG"/>
+        </w:rPr>
+        <w:t>попълнихте</w:t>
+      </w:r>
+      <w:r>
+        <w:rPr>
+          <w:lang w:val="bg-BG"/>
+        </w:rPr>
+        <w:t xml:space="preserve"> таблицата със записи, напишете </w:t>
+      </w:r>
+      <w:r>
+        <w:rPr>
+          <w:b/>
+          <w:bCs/>
+        </w:rPr>
+        <w:t>SQL</w:t>
+      </w:r>
+      <w:r>
+        <w:t xml:space="preserve"> </w:t>
+      </w:r>
+      <w:r>
+        <w:rPr>
+          <w:b/>
+          <w:bCs/>
+          <w:lang w:val="bg-BG"/>
+        </w:rPr>
+        <w:t>заявка</w:t>
+      </w:r>
+      <w:r>
+        <w:rPr>
+          <w:lang w:val="bg-BG"/>
+        </w:rPr>
+        <w:t xml:space="preserve">, която да извлече </w:t>
+      </w:r>
+      <w:r>
+        <w:rPr>
+          <w:b/>
+          <w:bCs/>
+          <w:lang w:val="bg-BG"/>
+        </w:rPr>
+        <w:t>потребителите</w:t>
+      </w:r>
+      <w:r>
+        <w:rPr>
+          <w:lang w:val="bg-BG"/>
+        </w:rPr>
+        <w:t xml:space="preserve"> с </w:t>
+      </w:r>
+      <w:r>
+        <w:rPr>
+          <w:b/>
+          <w:bCs/>
+          <w:lang w:val="bg-BG"/>
+        </w:rPr>
+        <w:t>имейл</w:t>
+      </w:r>
+      <w:r>
+        <w:rPr>
+          <w:lang w:val="bg-BG"/>
+        </w:rPr>
+        <w:t xml:space="preserve">, завършващ на </w:t>
+      </w:r>
+      <w:r>
+        <w:t>"</w:t>
+      </w:r>
+      <w:r>
+        <w:rPr>
+          <w:b/>
+          <w:bCs/>
+        </w:rPr>
+        <w:t>gmail.com</w:t>
+      </w:r>
+      <w:r>
+        <w:t>".</w:t>
+      </w:r>
+      <w:r>
+        <w:rPr>
+          <w:lang w:val="bg-BG"/>
+        </w:rPr>
+        <w:t xml:space="preserve"> </w:t>
+      </w:r>
+      <w:r>
+        <w:rPr>
+          <w:b/>
+          <w:bCs/>
+          <w:lang w:val="bg-BG"/>
+        </w:rPr>
+        <w:t>Сортирайте</w:t>
+      </w:r>
+      <w:r>
+        <w:rPr>
+          <w:lang w:val="bg-BG"/>
+        </w:rPr>
+        <w:t xml:space="preserve"> резултатите по </w:t>
+      </w:r>
+      <w:r>
+        <w:rPr>
+          <w:b/>
+          <w:bCs/>
+          <w:lang w:val="bg-BG"/>
+        </w:rPr>
+        <w:t>години</w:t>
+      </w:r>
+      <w:r>
+        <w:rPr>
+          <w:lang w:val="bg-BG"/>
+        </w:rPr>
+        <w:t xml:space="preserve"> в </w:t>
+      </w:r>
+      <w:r>
+        <w:rPr>
+          <w:b/>
+          <w:bCs/>
+          <w:lang w:val="bg-BG"/>
+        </w:rPr>
+        <w:t>низходящ ред</w:t>
+      </w:r>
+      <w:r>
+        <w:rPr>
+          <w:lang w:val="bg-BG"/>
+        </w:rPr>
+        <w:t>.</w:t>
+      </w:r>
+      <w:r>
+        <w:rPr>
+          <w:lang w:val="bg-BG"/>
+        </w:rPr>
+        <w:t xml:space="preserve"> Вземете само </w:t>
+      </w:r>
+      <w:r>
+        <w:rPr>
+          <w:b/>
+          <w:bCs/>
+          <w:lang w:val="bg-BG"/>
+        </w:rPr>
+        <w:t>потребителското име</w:t>
+      </w:r>
+      <w:r>
+        <w:rPr>
+          <w:lang w:val="bg-BG"/>
+        </w:rPr>
+        <w:t xml:space="preserve">, </w:t>
+      </w:r>
+      <w:r>
+        <w:rPr>
+          <w:b/>
+          <w:bCs/>
+          <w:lang w:val="bg-BG"/>
+        </w:rPr>
+        <w:t>имейла</w:t>
+      </w:r>
+      <w:r>
+        <w:rPr>
+          <w:lang w:val="bg-BG"/>
+        </w:rPr>
+        <w:t xml:space="preserve"> и </w:t>
+      </w:r>
+      <w:r>
+        <w:rPr>
+          <w:b/>
+          <w:bCs/>
+          <w:lang w:val="bg-BG"/>
+        </w:rPr>
+        <w:t>годините</w:t>
+      </w:r>
+      <w:r>
+        <w:rPr>
+          <w:lang w:val="bg-BG"/>
+        </w:rPr>
+        <w:t>.</w:t>
+      </w:r>
+    </w:p>
+    <w:p>
+      <w:pPr>
+        <w:pStyle w:val="Heading3"/>
+        <w:rPr>
+          <w:lang w:val="bg-BG"/>
+        </w:rPr>
+      </w:pPr>
+      <w:r>
+        <w:rPr>
+          <w:lang w:val="bg-BG"/>
+        </w:rPr>
+        <w:t>Пример</w:t>
+      </w:r>
+    </w:p>
+    <w:tbl>
+      <w:tblPr>
+        <w:tblStyle w:val="TableGrid"/>
+        <w:tblW w:w="0" w:type="auto"/>
+        <w:tblInd w:w="-5" w:type="dxa"/>
+        <w:tblLayout w:type="fixed"/>
+        <w:tblCellMar>
+          <w:top w:w="216" w:type="dxa"/>
+          <w:left w:w="360" w:type="dxa"/>
+          <w:bottom w:w="216" w:type="dxa"/>
+          <w:right w:w="360" w:type="dxa"/>
+        </w:tblCellMar>
+        <w:tblLook w:val="04A0" w:firstRow="1" w:lastRow="0" w:firstColumn="1" w:lastColumn="0" w:noHBand="0" w:noVBand="1"/>
+      </w:tblPr>
+      <w:tblGrid>
+        <w:gridCol w:w="2340"/>
+        <w:gridCol w:w="2610"/>
+        <w:gridCol w:w="1350"/>
+      </w:tblGrid>
+      <w:tr>
+        <w:tc>
+          <w:tcPr>
+            <w:tcW w:w="2340" w:type="dxa"/>
+            <w:shd w:val="clear" w:color="auto" w:fill="D9D9D9" w:themeFill="background1" w:themeFillShade="D9"/>
+            <w:vAlign w:val="center"/>
+          </w:tcPr>
+          <w:p>
+            <w:pPr>
+              <w:spacing w:before="0" w:after="0"/>
+              <w:jc w:val="center"/>
+              <w:rPr>
+                <w:b/>
+              </w:rPr>
+            </w:pPr>
+            <w:r>
+              <w:rPr>
+                <w:b/>
+                <w:noProof/>
+              </w:rPr>
+              <w:t>Username</w:t>
+            </w:r>
+          </w:p>
+        </w:tc>
+        <w:tc>
+          <w:tcPr>
+            <w:tcW w:w="2610" w:type="dxa"/>
+            <w:shd w:val="clear" w:color="auto" w:fill="D9D9D9" w:themeFill="background1" w:themeFillShade="D9"/>
+            <w:vAlign w:val="center"/>
+          </w:tcPr>
+          <w:p>
+            <w:pPr>
+              <w:spacing w:before="0" w:after="0"/>
+              <w:jc w:val="center"/>
+              <w:rPr>
+                <w:b/>
+              </w:rPr>
+            </w:pPr>
+            <w:r>
+              <w:rPr>
+                <w:b/>
+                <w:noProof/>
+              </w:rPr>
+              <w:t>Email</w:t>
+            </w:r>
+          </w:p>
+        </w:tc>
+        <w:tc>
+          <w:tcPr>
+            <w:tcW w:w="1350" w:type="dxa"/>
             <w:shd w:val="clear" w:color="auto" w:fill="D9D9D9" w:themeFill="background1" w:themeFillShade="D9"/>
             <w:vAlign w:val="center"/>
           </w:tcPr>
@@ -1069,7 +1530,7 @@
         </w:tc>
         <w:tc>
           <w:tcPr>
-            <w:tcW w:w="1530" w:type="dxa"/>
+            <w:tcW w:w="1350" w:type="dxa"/>
             <w:vAlign w:val="center"/>
           </w:tcPr>
           <w:p>
@@ -1130,7 +1591,7 @@
         </w:tc>
         <w:tc>
           <w:tcPr>
-            <w:tcW w:w="1530" w:type="dxa"/>
+            <w:tcW w:w="1350" w:type="dxa"/>
             <w:vAlign w:val="center"/>
           </w:tcPr>
           <w:p>
@@ -1195,7 +1656,7 @@
         </w:tc>
         <w:tc>
           <w:tcPr>
-            <w:tcW w:w="1530" w:type="dxa"/>
+            <w:tcW w:w="1350" w:type="dxa"/>
             <w:vAlign w:val="center"/>
           </w:tcPr>
           <w:p>
@@ -1224,10 +1685,1139 @@
           <w:lang w:val="bg-BG"/>
         </w:rPr>
       </w:pPr>
+      <w:r>
+        <w:rPr>
+          <w:lang w:val="bg-BG"/>
+        </w:rPr>
+        <w:t xml:space="preserve">Използвайте </w:t>
+      </w:r>
+      <w:r>
+        <w:rPr>
+          <w:b/>
+          <w:bCs/>
+        </w:rPr>
+        <w:t xml:space="preserve">SQL </w:t>
+      </w:r>
+      <w:r>
+        <w:rPr>
+          <w:b/>
+          <w:bCs/>
+          <w:lang w:val="bg-BG"/>
+        </w:rPr>
+        <w:t>заявка</w:t>
+      </w:r>
+      <w:r>
+        <w:rPr>
+          <w:lang w:val="bg-BG"/>
+        </w:rPr>
+        <w:t>, която да извлече</w:t>
+      </w:r>
+      <w:r>
+        <w:t xml:space="preserve"> </w:t>
+      </w:r>
+      <w:r>
+        <w:rPr>
+          <w:b/>
+          <w:bCs/>
+          <w:lang w:val="bg-BG"/>
+        </w:rPr>
+        <w:t>потребителското име</w:t>
+      </w:r>
+      <w:r>
+        <w:rPr>
+          <w:lang w:val="bg-BG"/>
+        </w:rPr>
+        <w:t xml:space="preserve"> и </w:t>
+      </w:r>
+      <w:r>
+        <w:rPr>
+          <w:b/>
+          <w:bCs/>
+          <w:lang w:val="bg-BG"/>
+        </w:rPr>
+        <w:t>годините</w:t>
+      </w:r>
+      <w:r>
+        <w:rPr>
+          <w:lang w:val="bg-BG"/>
+        </w:rPr>
+        <w:t xml:space="preserve"> на</w:t>
+      </w:r>
+      <w:r>
+        <w:rPr>
+          <w:lang w:val="bg-BG"/>
+        </w:rPr>
+        <w:t xml:space="preserve"> всички </w:t>
+      </w:r>
+      <w:r>
+        <w:rPr>
+          <w:b/>
+          <w:bCs/>
+          <w:lang w:val="bg-BG"/>
+        </w:rPr>
+        <w:t>потребители</w:t>
+      </w:r>
+      <w:r>
+        <w:rPr>
+          <w:lang w:val="bg-BG"/>
+        </w:rPr>
+        <w:t xml:space="preserve">, които имат </w:t>
+      </w:r>
+      <w:r>
+        <w:rPr>
+          <w:b/>
+          <w:bCs/>
+          <w:lang w:val="bg-BG"/>
+        </w:rPr>
+        <w:t>навършени</w:t>
+      </w:r>
+      <w:r>
+        <w:rPr>
+          <w:lang w:val="bg-BG"/>
+        </w:rPr>
+        <w:t xml:space="preserve"> </w:t>
+      </w:r>
+      <w:r>
+        <w:rPr>
+          <w:b/>
+          <w:bCs/>
+          <w:lang w:val="bg-BG"/>
+        </w:rPr>
+        <w:t>27</w:t>
+      </w:r>
+      <w:r>
+        <w:rPr>
+          <w:lang w:val="bg-BG"/>
+        </w:rPr>
+        <w:t xml:space="preserve"> </w:t>
+      </w:r>
+      <w:r>
+        <w:rPr>
+          <w:b/>
+          <w:bCs/>
+          <w:lang w:val="bg-BG"/>
+        </w:rPr>
+        <w:t>години</w:t>
+      </w:r>
+      <w:r>
+        <w:rPr>
+          <w:lang w:val="bg-BG"/>
+        </w:rPr>
+        <w:t xml:space="preserve">. Подредете записисте по </w:t>
+      </w:r>
+      <w:r>
+        <w:rPr>
+          <w:b/>
+          <w:bCs/>
+          <w:lang w:val="bg-BG"/>
+        </w:rPr>
+        <w:t>потребителско</w:t>
+      </w:r>
+      <w:r>
+        <w:rPr>
+          <w:lang w:val="bg-BG"/>
+        </w:rPr>
+        <w:t xml:space="preserve"> </w:t>
+      </w:r>
+      <w:r>
+        <w:rPr>
+          <w:b/>
+          <w:bCs/>
+          <w:lang w:val="bg-BG"/>
+        </w:rPr>
+        <w:t>име</w:t>
+      </w:r>
+      <w:r>
+        <w:rPr>
+          <w:lang w:val="bg-BG"/>
+        </w:rPr>
+        <w:t xml:space="preserve"> в </w:t>
+      </w:r>
+      <w:r>
+        <w:rPr>
+          <w:b/>
+          <w:bCs/>
+          <w:lang w:val="bg-BG"/>
+        </w:rPr>
+        <w:t>азбучен</w:t>
+      </w:r>
+      <w:r>
+        <w:rPr>
+          <w:lang w:val="bg-BG"/>
+        </w:rPr>
+        <w:t xml:space="preserve"> </w:t>
+      </w:r>
+      <w:r>
+        <w:rPr>
+          <w:b/>
+          <w:bCs/>
+          <w:lang w:val="bg-BG"/>
+        </w:rPr>
+        <w:t>ред</w:t>
+      </w:r>
+      <w:r>
+        <w:rPr>
+          <w:lang w:val="bg-BG"/>
+        </w:rPr>
+        <w:t>.</w:t>
+      </w:r>
     </w:p>
+    <w:p>
+      <w:pPr>
+        <w:pStyle w:val="Heading3"/>
+        <w:rPr>
+          <w:lang w:val="bg-BG"/>
+        </w:rPr>
+      </w:pPr>
+      <w:r>
+        <w:rPr>
+          <w:lang w:val="bg-BG"/>
+        </w:rPr>
+        <w:t>Пример</w:t>
+      </w:r>
+    </w:p>
+    <w:tbl>
+      <w:tblPr>
+        <w:tblStyle w:val="TableGrid"/>
+        <w:tblW w:w="0" w:type="auto"/>
+        <w:tblInd w:w="-5" w:type="dxa"/>
+        <w:tblLayout w:type="fixed"/>
+        <w:tblCellMar>
+          <w:top w:w="216" w:type="dxa"/>
+          <w:left w:w="360" w:type="dxa"/>
+          <w:bottom w:w="216" w:type="dxa"/>
+          <w:right w:w="360" w:type="dxa"/>
+        </w:tblCellMar>
+        <w:tblLook w:val="04A0" w:firstRow="1" w:lastRow="0" w:firstColumn="1" w:lastColumn="0" w:noHBand="0" w:noVBand="1"/>
+      </w:tblPr>
+      <w:tblGrid>
+        <w:gridCol w:w="2160"/>
+        <w:gridCol w:w="1530"/>
+      </w:tblGrid>
+      <w:tr>
+        <w:tc>
+          <w:tcPr>
+            <w:tcW w:w="2160" w:type="dxa"/>
+            <w:shd w:val="clear" w:color="auto" w:fill="D9D9D9" w:themeFill="background1" w:themeFillShade="D9"/>
+            <w:vAlign w:val="center"/>
+          </w:tcPr>
+          <w:p>
+            <w:pPr>
+              <w:spacing w:before="0" w:after="0"/>
+              <w:jc w:val="center"/>
+              <w:rPr>
+                <w:b/>
+              </w:rPr>
+            </w:pPr>
+            <w:r>
+              <w:rPr>
+                <w:b/>
+                <w:noProof/>
+              </w:rPr>
+              <w:t>Username</w:t>
+            </w:r>
+          </w:p>
+        </w:tc>
+        <w:tc>
+          <w:tcPr>
+            <w:tcW w:w="1530" w:type="dxa"/>
+            <w:shd w:val="clear" w:color="auto" w:fill="D9D9D9" w:themeFill="background1" w:themeFillShade="D9"/>
+            <w:vAlign w:val="center"/>
+          </w:tcPr>
+          <w:p>
+            <w:pPr>
+              <w:spacing w:before="0" w:after="0"/>
+              <w:jc w:val="center"/>
+              <w:rPr>
+                <w:b/>
+              </w:rPr>
+            </w:pPr>
+            <w:r>
+              <w:rPr>
+                <w:b/>
+                <w:noProof/>
+              </w:rPr>
+              <w:t>Age</w:t>
+            </w:r>
+          </w:p>
+        </w:tc>
+      </w:tr>
+      <w:tr>
+        <w:trPr>
+          <w:trHeight w:val="360"/>
+        </w:trPr>
+        <w:tc>
+          <w:tcPr>
+            <w:tcW w:w="2160" w:type="dxa"/>
+            <w:vAlign w:val="center"/>
+          </w:tcPr>
+          <w:p>
+            <w:pPr>
+              <w:tabs>
+                <w:tab w:val="left" w:pos="738"/>
+              </w:tabs>
+              <w:spacing w:after="0"/>
+            </w:pPr>
+            <w:r>
+              <w:t>Anton</w:t>
+            </w:r>
+          </w:p>
+        </w:tc>
+        <w:tc>
+          <w:tcPr>
+            <w:tcW w:w="1530" w:type="dxa"/>
+            <w:vAlign w:val="center"/>
+          </w:tcPr>
+          <w:p>
+            <w:pPr>
+              <w:spacing w:after="0"/>
+              <w:rPr>
+                <w:noProof/>
+              </w:rPr>
+            </w:pPr>
+            <w:r>
+              <w:rPr>
+                <w:rFonts w:cs="Consolas"/>
+                <w:noProof/>
+                <w:color w:val="000000"/>
+              </w:rPr>
+              <w:t>48</w:t>
+            </w:r>
+          </w:p>
+        </w:tc>
+      </w:tr>
+      <w:tr>
+        <w:tc>
+          <w:tcPr>
+            <w:tcW w:w="2160" w:type="dxa"/>
+            <w:vAlign w:val="center"/>
+          </w:tcPr>
+          <w:p>
+            <w:pPr>
+              <w:spacing w:after="0"/>
+            </w:pPr>
+            <w:r>
+              <w:t>Sani</w:t>
+            </w:r>
+          </w:p>
+        </w:tc>
+        <w:tc>
+          <w:tcPr>
+            <w:tcW w:w="1530" w:type="dxa"/>
+            <w:vAlign w:val="center"/>
+          </w:tcPr>
+          <w:p>
+            <w:pPr>
+              <w:spacing w:after="0"/>
+              <w:rPr>
+                <w:rFonts w:cs="Consolas"/>
+                <w:color w:val="000000"/>
+                <w:highlight w:val="white"/>
+              </w:rPr>
+            </w:pPr>
+            <w:r>
+              <w:rPr>
+                <w:rFonts w:cs="Consolas"/>
+                <w:color w:val="000000"/>
+              </w:rPr>
+              <w:t>27</w:t>
+            </w:r>
+          </w:p>
+        </w:tc>
+      </w:tr>
+      <w:tr>
+        <w:trPr>
+          <w:trHeight w:val="290"/>
+        </w:trPr>
+        <w:tc>
+          <w:tcPr>
+            <w:tcW w:w="2160" w:type="dxa"/>
+            <w:vAlign w:val="center"/>
+          </w:tcPr>
+          <w:p>
+            <w:pPr>
+              <w:spacing w:after="0"/>
+            </w:pPr>
+            <w:r>
+              <w:t>Yordan</w:t>
+            </w:r>
+          </w:p>
+        </w:tc>
+        <w:tc>
+          <w:tcPr>
+            <w:tcW w:w="1530" w:type="dxa"/>
+            <w:vAlign w:val="center"/>
+          </w:tcPr>
+          <w:p>
+            <w:pPr>
+              <w:spacing w:after="0"/>
+              <w:rPr>
+                <w:rFonts w:cs="Consolas"/>
+                <w:color w:val="000000"/>
+                <w:highlight w:val="white"/>
+              </w:rPr>
+            </w:pPr>
+            <w:r>
+              <w:rPr>
+                <w:rFonts w:cs="Consolas"/>
+                <w:color w:val="000000"/>
+              </w:rPr>
+              <w:t>35</w:t>
+            </w:r>
+          </w:p>
+        </w:tc>
+      </w:tr>
+    </w:tbl>
+    <w:p>
+      <w:pPr>
+        <w:pStyle w:val="Heading2"/>
+        <w:rPr>
+          <w:lang w:val="en-US"/>
+        </w:rPr>
+      </w:pPr>
+      <w:r>
+        <w:t>INSERT</w:t>
+      </w:r>
+      <w:r>
+        <w:rPr>
+          <w:lang w:val="en-US"/>
+        </w:rPr>
+        <w:t>, UPDATE</w:t>
+      </w:r>
+      <w:r>
+        <w:rPr>
+          <w:lang w:val="en-US"/>
+        </w:rPr>
+        <w:t>, DELETE</w:t>
+      </w:r>
+    </w:p>
+    <w:p>
+      <w:pPr>
+        <w:rPr>
+          <w:lang w:val="bg-BG"/>
+        </w:rPr>
+      </w:pPr>
+      <w:r>
+        <w:rPr>
+          <w:lang w:val="bg-BG"/>
+        </w:rPr>
+        <w:t xml:space="preserve">Първо </w:t>
+      </w:r>
+      <w:r>
+        <w:rPr>
+          <w:b/>
+          <w:bCs/>
+          <w:lang w:val="bg-BG"/>
+        </w:rPr>
+        <w:t>вмъкнете</w:t>
+      </w:r>
+      <w:r>
+        <w:rPr>
+          <w:lang w:val="bg-BG"/>
+        </w:rPr>
+        <w:t xml:space="preserve"> нов запис със следните данни:</w:t>
+      </w:r>
+    </w:p>
+    <w:p>
+      <w:pPr>
+        <w:pStyle w:val="ListParagraph"/>
+        <w:numPr>
+          <w:ilvl w:val="0"/>
+          <w:numId w:val="9"/>
+        </w:numPr>
+        <w:rPr>
+          <w:lang w:val="bg-BG"/>
+        </w:rPr>
+      </w:pPr>
+      <w:r>
+        <w:rPr>
+          <w:lang w:val="bg-BG"/>
+        </w:rPr>
+        <w:t>Потребителско име</w:t>
+      </w:r>
+      <w:r>
+        <w:t xml:space="preserve">: </w:t>
+      </w:r>
+      <w:r>
+        <w:rPr>
+          <w:b/>
+          <w:bCs/>
+        </w:rPr>
+        <w:t>Simeon</w:t>
+      </w:r>
+    </w:p>
+    <w:p>
+      <w:pPr>
+        <w:pStyle w:val="ListParagraph"/>
+        <w:numPr>
+          <w:ilvl w:val="0"/>
+          <w:numId w:val="9"/>
+        </w:numPr>
+        <w:rPr>
+          <w:lang w:val="bg-BG"/>
+        </w:rPr>
+      </w:pPr>
+      <w:r>
+        <w:rPr>
+          <w:lang w:val="bg-BG"/>
+        </w:rPr>
+        <w:t>Имейл</w:t>
+      </w:r>
+      <w:r>
+        <w:t xml:space="preserve">: </w:t>
+      </w:r>
+      <w:hyperlink r:id="rId13" w:history="1">
+        <w:r>
+          <w:rPr>
+            <w:rStyle w:val="Hyperlink"/>
+            <w:b/>
+            <w:bCs/>
+          </w:rPr>
+          <w:t>moni@softuni.bg</w:t>
+        </w:r>
+      </w:hyperlink>
+    </w:p>
+    <w:p>
+      <w:pPr>
+        <w:pStyle w:val="ListParagraph"/>
+        <w:numPr>
+          <w:ilvl w:val="0"/>
+          <w:numId w:val="9"/>
+        </w:numPr>
+        <w:rPr>
+          <w:lang w:val="bg-BG"/>
+        </w:rPr>
+      </w:pPr>
+      <w:r>
+        <w:rPr>
+          <w:lang w:val="bg-BG"/>
+        </w:rPr>
+        <w:t>Години</w:t>
+      </w:r>
+      <w:r>
+        <w:t xml:space="preserve">: </w:t>
+      </w:r>
+      <w:r>
+        <w:rPr>
+          <w:b/>
+          <w:bCs/>
+        </w:rPr>
+        <w:t>29</w:t>
+      </w:r>
+    </w:p>
+    <w:p>
+      <w:r>
+        <w:rPr>
+          <w:lang w:val="bg-BG"/>
+        </w:rPr>
+        <w:t xml:space="preserve">След това </w:t>
+      </w:r>
+      <w:r>
+        <w:rPr>
+          <w:b/>
+          <w:bCs/>
+          <w:lang w:val="bg-BG"/>
+        </w:rPr>
+        <w:t>променете</w:t>
+      </w:r>
+      <w:r>
+        <w:rPr>
+          <w:lang w:val="bg-BG"/>
+        </w:rPr>
+        <w:t xml:space="preserve"> </w:t>
+      </w:r>
+      <w:r>
+        <w:rPr>
+          <w:b/>
+          <w:bCs/>
+          <w:lang w:val="bg-BG"/>
+        </w:rPr>
+        <w:t>имейла</w:t>
+      </w:r>
+      <w:r>
+        <w:rPr>
+          <w:lang w:val="bg-BG"/>
+        </w:rPr>
+        <w:t xml:space="preserve"> на </w:t>
+      </w:r>
+      <w:r>
+        <w:rPr>
+          <w:lang w:val="bg-BG"/>
+        </w:rPr>
+        <w:t xml:space="preserve">потребителя с </w:t>
+      </w:r>
+      <w:r>
+        <w:rPr>
+          <w:b/>
+          <w:bCs/>
+          <w:lang w:val="bg-BG"/>
+        </w:rPr>
+        <w:t>име</w:t>
+      </w:r>
+      <w:r>
+        <w:rPr>
+          <w:lang w:val="bg-BG"/>
+        </w:rPr>
+        <w:t xml:space="preserve"> "</w:t>
+      </w:r>
+      <w:r>
+        <w:rPr>
+          <w:b/>
+          <w:bCs/>
+          <w:lang w:val="bg-BG"/>
+        </w:rPr>
+        <w:t>Иван</w:t>
+      </w:r>
+      <w:r>
+        <w:rPr>
+          <w:lang w:val="bg-BG"/>
+        </w:rPr>
+        <w:t xml:space="preserve">" на </w:t>
+      </w:r>
+      <w:r>
+        <w:t>"</w:t>
+      </w:r>
+      <w:r>
+        <w:rPr>
+          <w:b/>
+          <w:bCs/>
+          <w:lang w:val="bg-BG"/>
+        </w:rPr>
+        <w:t>ivan@softuni.bg</w:t>
+      </w:r>
+      <w:r>
+        <w:t>".</w:t>
+      </w:r>
+    </w:p>
+    <w:p>
+      <w:r>
+        <w:rPr>
+          <w:lang w:val="bg-BG"/>
+        </w:rPr>
+        <w:t xml:space="preserve">Накрая </w:t>
+      </w:r>
+      <w:r>
+        <w:rPr>
+          <w:b/>
+          <w:bCs/>
+          <w:lang w:val="bg-BG"/>
+        </w:rPr>
+        <w:t>изтрийте</w:t>
+      </w:r>
+      <w:r>
+        <w:rPr>
+          <w:lang w:val="bg-BG"/>
+        </w:rPr>
+        <w:t xml:space="preserve"> </w:t>
+      </w:r>
+      <w:r>
+        <w:rPr>
+          <w:lang w:val="bg-BG"/>
+        </w:rPr>
+        <w:t>всеки потребител</w:t>
+      </w:r>
+      <w:r>
+        <w:rPr>
+          <w:lang w:val="bg-BG"/>
+        </w:rPr>
+        <w:t>, чи</w:t>
+      </w:r>
+      <w:r>
+        <w:rPr>
+          <w:lang w:val="bg-BG"/>
+        </w:rPr>
+        <w:t>й</w:t>
+      </w:r>
+      <w:r>
+        <w:rPr>
+          <w:lang w:val="bg-BG"/>
+        </w:rPr>
+        <w:t xml:space="preserve">то </w:t>
+      </w:r>
+      <w:r>
+        <w:rPr>
+          <w:b/>
+          <w:bCs/>
+          <w:lang w:val="bg-BG"/>
+        </w:rPr>
+        <w:t>имейл</w:t>
+      </w:r>
+      <w:r>
+        <w:rPr>
+          <w:lang w:val="bg-BG"/>
+        </w:rPr>
+        <w:t xml:space="preserve"> завършва на </w:t>
+      </w:r>
+      <w:r>
+        <w:t>"</w:t>
+      </w:r>
+      <w:r>
+        <w:rPr>
+          <w:b/>
+          <w:bCs/>
+          <w:lang w:val="bg-BG"/>
+        </w:rPr>
+        <w:t>@softuni.bg</w:t>
+      </w:r>
+      <w:r>
+        <w:t xml:space="preserve"> "</w:t>
+      </w:r>
+      <w:r>
+        <w:t>.</w:t>
+      </w:r>
+    </w:p>
+    <w:p>
+      <w:pPr>
+        <w:pStyle w:val="Heading3"/>
+        <w:rPr>
+          <w:lang w:val="bg-BG"/>
+        </w:rPr>
+      </w:pPr>
+      <w:r>
+        <w:rPr>
+          <w:lang w:val="bg-BG"/>
+        </w:rPr>
+        <w:lastRenderedPageBreak/>
+        <w:t>Пример</w:t>
+      </w:r>
+    </w:p>
+    <w:tbl>
+      <w:tblPr>
+        <w:tblStyle w:val="TableGrid"/>
+        <w:tblW w:w="0" w:type="auto"/>
+        <w:tblInd w:w="-5" w:type="dxa"/>
+        <w:tblLayout w:type="fixed"/>
+        <w:tblCellMar>
+          <w:top w:w="216" w:type="dxa"/>
+          <w:left w:w="360" w:type="dxa"/>
+          <w:bottom w:w="216" w:type="dxa"/>
+          <w:right w:w="360" w:type="dxa"/>
+        </w:tblCellMar>
+        <w:tblLook w:val="04A0" w:firstRow="1" w:lastRow="0" w:firstColumn="1" w:lastColumn="0" w:noHBand="0" w:noVBand="1"/>
+      </w:tblPr>
+      <w:tblGrid>
+        <w:gridCol w:w="1260"/>
+        <w:gridCol w:w="2160"/>
+        <w:gridCol w:w="2880"/>
+        <w:gridCol w:w="1440"/>
+      </w:tblGrid>
+      <w:tr>
+        <w:tc>
+          <w:tcPr>
+            <w:tcW w:w="1260" w:type="dxa"/>
+            <w:shd w:val="clear" w:color="auto" w:fill="D9D9D9" w:themeFill="background1" w:themeFillShade="D9"/>
+          </w:tcPr>
+          <w:p>
+            <w:pPr>
+              <w:spacing w:before="0" w:after="0"/>
+              <w:jc w:val="center"/>
+              <w:rPr>
+                <w:b/>
+                <w:noProof/>
+              </w:rPr>
+            </w:pPr>
+            <w:r>
+              <w:rPr>
+                <w:b/>
+                <w:noProof/>
+              </w:rPr>
+              <w:t>Id</w:t>
+            </w:r>
+          </w:p>
+        </w:tc>
+        <w:tc>
+          <w:tcPr>
+            <w:tcW w:w="2160" w:type="dxa"/>
+            <w:shd w:val="clear" w:color="auto" w:fill="D9D9D9" w:themeFill="background1" w:themeFillShade="D9"/>
+            <w:vAlign w:val="center"/>
+          </w:tcPr>
+          <w:p>
+            <w:pPr>
+              <w:spacing w:before="0" w:after="0"/>
+              <w:jc w:val="center"/>
+              <w:rPr>
+                <w:b/>
+              </w:rPr>
+            </w:pPr>
+            <w:r>
+              <w:rPr>
+                <w:b/>
+                <w:noProof/>
+              </w:rPr>
+              <w:t>Username</w:t>
+            </w:r>
+          </w:p>
+        </w:tc>
+        <w:tc>
+          <w:tcPr>
+            <w:tcW w:w="2880" w:type="dxa"/>
+            <w:shd w:val="clear" w:color="auto" w:fill="D9D9D9" w:themeFill="background1" w:themeFillShade="D9"/>
+            <w:vAlign w:val="center"/>
+          </w:tcPr>
+          <w:p>
+            <w:pPr>
+              <w:spacing w:before="0" w:after="0"/>
+              <w:jc w:val="center"/>
+              <w:rPr>
+                <w:b/>
+              </w:rPr>
+            </w:pPr>
+            <w:r>
+              <w:rPr>
+                <w:b/>
+                <w:noProof/>
+              </w:rPr>
+              <w:t>Email</w:t>
+            </w:r>
+          </w:p>
+        </w:tc>
+        <w:tc>
+          <w:tcPr>
+            <w:tcW w:w="1440" w:type="dxa"/>
+            <w:shd w:val="clear" w:color="auto" w:fill="D9D9D9" w:themeFill="background1" w:themeFillShade="D9"/>
+            <w:vAlign w:val="center"/>
+          </w:tcPr>
+          <w:p>
+            <w:pPr>
+              <w:spacing w:before="0" w:after="0"/>
+              <w:jc w:val="center"/>
+              <w:rPr>
+                <w:b/>
+              </w:rPr>
+            </w:pPr>
+            <w:r>
+              <w:rPr>
+                <w:b/>
+                <w:noProof/>
+              </w:rPr>
+              <w:t>Age</w:t>
+            </w:r>
+          </w:p>
+        </w:tc>
+      </w:tr>
+      <w:tr>
+        <w:trPr>
+          <w:trHeight w:val="360"/>
+        </w:trPr>
+        <w:tc>
+          <w:tcPr>
+            <w:tcW w:w="1260" w:type="dxa"/>
+            <w:vAlign w:val="center"/>
+          </w:tcPr>
+          <w:p>
+            <w:pPr>
+              <w:tabs>
+                <w:tab w:val="left" w:pos="738"/>
+              </w:tabs>
+              <w:spacing w:after="0"/>
+              <w:jc w:val="center"/>
+            </w:pPr>
+            <w:r>
+              <w:t>2</w:t>
+            </w:r>
+          </w:p>
+        </w:tc>
+        <w:tc>
+          <w:tcPr>
+            <w:tcW w:w="2160" w:type="dxa"/>
+            <w:vAlign w:val="center"/>
+          </w:tcPr>
+          <w:p>
+            <w:pPr>
+              <w:tabs>
+                <w:tab w:val="left" w:pos="738"/>
+              </w:tabs>
+              <w:spacing w:after="0"/>
+            </w:pPr>
+            <w:r>
+              <w:t>Alex</w:t>
+            </w:r>
+          </w:p>
+        </w:tc>
+        <w:tc>
+          <w:tcPr>
+            <w:tcW w:w="2880" w:type="dxa"/>
+            <w:vAlign w:val="center"/>
+          </w:tcPr>
+          <w:p>
+            <w:pPr>
+              <w:spacing w:after="0"/>
+              <w:rPr>
+                <w:noProof/>
+              </w:rPr>
+            </w:pPr>
+            <w:r>
+              <w:rPr>
+                <w:noProof/>
+              </w:rPr>
+              <w:t>alex@gmail.com</w:t>
+            </w:r>
+          </w:p>
+        </w:tc>
+        <w:tc>
+          <w:tcPr>
+            <w:tcW w:w="1440" w:type="dxa"/>
+            <w:vAlign w:val="center"/>
+          </w:tcPr>
+          <w:p>
+            <w:pPr>
+              <w:spacing w:after="0"/>
+              <w:rPr>
+                <w:noProof/>
+              </w:rPr>
+            </w:pPr>
+            <w:r>
+              <w:rPr>
+                <w:rFonts w:cs="Consolas"/>
+                <w:noProof/>
+                <w:color w:val="000000"/>
+              </w:rPr>
+              <w:t>18</w:t>
+            </w:r>
+          </w:p>
+        </w:tc>
+      </w:tr>
+      <w:tr>
+        <w:tc>
+          <w:tcPr>
+            <w:tcW w:w="1260" w:type="dxa"/>
+            <w:vAlign w:val="center"/>
+          </w:tcPr>
+          <w:p>
+            <w:pPr>
+              <w:spacing w:after="0"/>
+              <w:jc w:val="center"/>
+            </w:pPr>
+            <w:r>
+              <w:t>3</w:t>
+            </w:r>
+          </w:p>
+        </w:tc>
+        <w:tc>
+          <w:tcPr>
+            <w:tcW w:w="2160" w:type="dxa"/>
+            <w:vAlign w:val="center"/>
+          </w:tcPr>
+          <w:p>
+            <w:pPr>
+              <w:spacing w:after="0"/>
+            </w:pPr>
+            <w:r>
+              <w:t>Yordan</w:t>
+            </w:r>
+          </w:p>
+        </w:tc>
+        <w:tc>
+          <w:tcPr>
+            <w:tcW w:w="2880" w:type="dxa"/>
+            <w:vAlign w:val="center"/>
+          </w:tcPr>
+          <w:p>
+            <w:pPr>
+              <w:spacing w:after="0"/>
+              <w:rPr>
+                <w:rFonts w:cs="Consolas"/>
+                <w:color w:val="000000"/>
+                <w:highlight w:val="white"/>
+              </w:rPr>
+            </w:pPr>
+            <w:r>
+              <w:rPr>
+                <w:rFonts w:cs="Consolas"/>
+                <w:noProof/>
+                <w:color w:val="000000"/>
+              </w:rPr>
+              <w:t>dani@gmail.com</w:t>
+            </w:r>
+          </w:p>
+        </w:tc>
+        <w:tc>
+          <w:tcPr>
+            <w:tcW w:w="1440" w:type="dxa"/>
+            <w:vAlign w:val="center"/>
+          </w:tcPr>
+          <w:p>
+            <w:pPr>
+              <w:spacing w:after="0"/>
+              <w:rPr>
+                <w:rFonts w:cs="Consolas"/>
+                <w:color w:val="000000"/>
+                <w:highlight w:val="white"/>
+              </w:rPr>
+            </w:pPr>
+            <w:r>
+              <w:rPr>
+                <w:rFonts w:cs="Consolas"/>
+                <w:color w:val="000000"/>
+              </w:rPr>
+              <w:t>35</w:t>
+            </w:r>
+          </w:p>
+        </w:tc>
+      </w:tr>
+      <w:tr>
+        <w:trPr>
+          <w:trHeight w:val="290"/>
+        </w:trPr>
+        <w:tc>
+          <w:tcPr>
+            <w:tcW w:w="1260" w:type="dxa"/>
+            <w:vAlign w:val="center"/>
+          </w:tcPr>
+          <w:p>
+            <w:pPr>
+              <w:spacing w:after="0"/>
+              <w:jc w:val="center"/>
+            </w:pPr>
+            <w:r>
+              <w:t>4</w:t>
+            </w:r>
+          </w:p>
+        </w:tc>
+        <w:tc>
+          <w:tcPr>
+            <w:tcW w:w="2160" w:type="dxa"/>
+            <w:vAlign w:val="center"/>
+          </w:tcPr>
+          <w:p>
+            <w:pPr>
+              <w:spacing w:after="0"/>
+            </w:pPr>
+            <w:r>
+              <w:t>Anton</w:t>
+            </w:r>
+          </w:p>
+        </w:tc>
+        <w:tc>
+          <w:tcPr>
+            <w:tcW w:w="2880" w:type="dxa"/>
+            <w:vAlign w:val="center"/>
+          </w:tcPr>
+          <w:p>
+            <w:pPr>
+              <w:spacing w:after="0"/>
+              <w:rPr>
+                <w:rFonts w:cs="Consolas"/>
+                <w:color w:val="000000"/>
+                <w:highlight w:val="white"/>
+              </w:rPr>
+            </w:pPr>
+            <w:r>
+              <w:rPr>
+                <w:rFonts w:cs="Consolas"/>
+                <w:color w:val="000000"/>
+              </w:rPr>
+              <w:t>anton@abv.bg</w:t>
+            </w:r>
+          </w:p>
+        </w:tc>
+        <w:tc>
+          <w:tcPr>
+            <w:tcW w:w="1440" w:type="dxa"/>
+            <w:vAlign w:val="center"/>
+          </w:tcPr>
+          <w:p>
+            <w:pPr>
+              <w:spacing w:after="0"/>
+              <w:rPr>
+                <w:rFonts w:cs="Consolas"/>
+                <w:color w:val="000000"/>
+                <w:highlight w:val="white"/>
+              </w:rPr>
+            </w:pPr>
+            <w:r>
+              <w:rPr>
+                <w:rFonts w:cs="Consolas"/>
+                <w:color w:val="000000"/>
+              </w:rPr>
+              <w:t>48</w:t>
+            </w:r>
+          </w:p>
+        </w:tc>
+      </w:tr>
+      <w:tr>
+        <w:trPr>
+          <w:trHeight w:val="290"/>
+        </w:trPr>
+        <w:tc>
+          <w:tcPr>
+            <w:tcW w:w="1260" w:type="dxa"/>
+            <w:vAlign w:val="center"/>
+          </w:tcPr>
+          <w:p>
+            <w:pPr>
+              <w:spacing w:after="0"/>
+              <w:jc w:val="center"/>
+            </w:pPr>
+            <w:r>
+              <w:t>5</w:t>
+            </w:r>
+          </w:p>
+        </w:tc>
+        <w:tc>
+          <w:tcPr>
+            <w:tcW w:w="2160" w:type="dxa"/>
+            <w:vAlign w:val="center"/>
+          </w:tcPr>
+          <w:p>
+            <w:pPr>
+              <w:spacing w:after="0"/>
+            </w:pPr>
+            <w:r>
+              <w:t>Sani</w:t>
+            </w:r>
+          </w:p>
+        </w:tc>
+        <w:tc>
+          <w:tcPr>
+            <w:tcW w:w="2880" w:type="dxa"/>
+            <w:vAlign w:val="center"/>
+          </w:tcPr>
+          <w:p>
+            <w:pPr>
+              <w:spacing w:after="0"/>
+              <w:rPr>
+                <w:rFonts w:cs="Consolas"/>
+                <w:color w:val="000000"/>
+              </w:rPr>
+            </w:pPr>
+            <w:r>
+              <w:rPr>
+                <w:rFonts w:cs="Consolas"/>
+                <w:color w:val="000000"/>
+              </w:rPr>
+              <w:t>sani@gmail.com</w:t>
+            </w:r>
+          </w:p>
+        </w:tc>
+        <w:tc>
+          <w:tcPr>
+            <w:tcW w:w="1440" w:type="dxa"/>
+            <w:vAlign w:val="center"/>
+          </w:tcPr>
+          <w:p>
+            <w:pPr>
+              <w:spacing w:after="0"/>
+              <w:rPr>
+                <w:rFonts w:cs="Consolas"/>
+                <w:color w:val="000000"/>
+              </w:rPr>
+            </w:pPr>
+            <w:r>
+              <w:rPr>
+                <w:rFonts w:cs="Consolas"/>
+                <w:color w:val="000000"/>
+              </w:rPr>
+              <w:t>27</w:t>
+            </w:r>
+          </w:p>
+        </w:tc>
+      </w:tr>
+    </w:tbl>
+    <w:p/>
     <w:sectPr>
-      <w:headerReference w:type="default" r:id="rId13"/>
-      <w:footerReference w:type="default" r:id="rId14"/>
+      <w:headerReference w:type="default" r:id="rId14"/>
+      <w:footerReference w:type="default" r:id="rId15"/>
       <w:pgSz w:w="11909" w:h="16834" w:code="9"/>
       <w:pgMar w:top="567" w:right="737" w:bottom="680" w:left="737" w:header="567" w:footer="510" w:gutter="0"/>
       <w:cols w:space="720"/>
@@ -3182,6 +4772,119 @@
     </w:lvl>
   </w:abstractNum>
   <w:abstractNum w:abstractNumId="7" w15:restartNumberingAfterBreak="0">
+    <w:nsid w:val="730C6A9B"/>
+    <w:multiLevelType w:val="hybridMultilevel"/>
+    <w:tmpl w:val="0C2A1102"/>
+    <w:lvl w:ilvl="0" w:tplc="04090001">
+      <w:start w:val="1"/>
+      <w:numFmt w:val="bullet"/>
+      <w:lvlText w:val=""/>
+      <w:lvlJc w:val="left"/>
+      <w:pPr>
+        <w:ind w:left="720" w:hanging="360"/>
+      </w:pPr>
+      <w:rPr>
+        <w:rFonts w:ascii="Symbol" w:hAnsi="Symbol" w:hint="default"/>
+      </w:rPr>
+    </w:lvl>
+    <w:lvl w:ilvl="1" w:tplc="04090003" w:tentative="1">
+      <w:start w:val="1"/>
+      <w:numFmt w:val="bullet"/>
+      <w:lvlText w:val="o"/>
+      <w:lvlJc w:val="left"/>
+      <w:pPr>
+        <w:ind w:left="1440" w:hanging="360"/>
+      </w:pPr>
+      <w:rPr>
+        <w:rFonts w:ascii="Courier New" w:hAnsi="Courier New" w:cs="Courier New" w:hint="default"/>
+      </w:rPr>
+    </w:lvl>
+    <w:lvl w:ilvl="2" w:tplc="04090005" w:tentative="1">
+      <w:start w:val="1"/>
+      <w:numFmt w:val="bullet"/>
+      <w:lvlText w:val=""/>
+      <w:lvlJc w:val="left"/>
+      <w:pPr>
+        <w:ind w:left="2160" w:hanging="360"/>
+      </w:pPr>
+      <w:rPr>
+        <w:rFonts w:ascii="Wingdings" w:hAnsi="Wingdings" w:hint="default"/>
+      </w:rPr>
+    </w:lvl>
+    <w:lvl w:ilvl="3" w:tplc="04090001" w:tentative="1">
+      <w:start w:val="1"/>
+      <w:numFmt w:val="bullet"/>
+      <w:lvlText w:val=""/>
+      <w:lvlJc w:val="left"/>
+      <w:pPr>
+        <w:ind w:left="2880" w:hanging="360"/>
+      </w:pPr>
+      <w:rPr>
+        <w:rFonts w:ascii="Symbol" w:hAnsi="Symbol" w:hint="default"/>
+      </w:rPr>
+    </w:lvl>
+    <w:lvl w:ilvl="4" w:tplc="04090003" w:tentative="1">
+      <w:start w:val="1"/>
+      <w:numFmt w:val="bullet"/>
+      <w:lvlText w:val="o"/>
+      <w:lvlJc w:val="left"/>
+      <w:pPr>
+        <w:ind w:left="3600" w:hanging="360"/>
+      </w:pPr>
+      <w:rPr>
+        <w:rFonts w:ascii="Courier New" w:hAnsi="Courier New" w:cs="Courier New" w:hint="default"/>
+      </w:rPr>
+    </w:lvl>
+    <w:lvl w:ilvl="5" w:tplc="04090005" w:tentative="1">
+      <w:start w:val="1"/>
+      <w:numFmt w:val="bullet"/>
+      <w:lvlText w:val=""/>
+      <w:lvlJc w:val="left"/>
+      <w:pPr>
+        <w:ind w:left="4320" w:hanging="360"/>
+      </w:pPr>
+      <w:rPr>
+        <w:rFonts w:ascii="Wingdings" w:hAnsi="Wingdings" w:hint="default"/>
+      </w:rPr>
+    </w:lvl>
+    <w:lvl w:ilvl="6" w:tplc="04090001" w:tentative="1">
+      <w:start w:val="1"/>
+      <w:numFmt w:val="bullet"/>
+      <w:lvlText w:val=""/>
+      <w:lvlJc w:val="left"/>
+      <w:pPr>
+        <w:ind w:left="5040" w:hanging="360"/>
+      </w:pPr>
+      <w:rPr>
+        <w:rFonts w:ascii="Symbol" w:hAnsi="Symbol" w:hint="default"/>
+      </w:rPr>
+    </w:lvl>
+    <w:lvl w:ilvl="7" w:tplc="04090003" w:tentative="1">
+      <w:start w:val="1"/>
+      <w:numFmt w:val="bullet"/>
+      <w:lvlText w:val="o"/>
+      <w:lvlJc w:val="left"/>
+      <w:pPr>
+        <w:ind w:left="5760" w:hanging="360"/>
+      </w:pPr>
+      <w:rPr>
+        <w:rFonts w:ascii="Courier New" w:hAnsi="Courier New" w:cs="Courier New" w:hint="default"/>
+      </w:rPr>
+    </w:lvl>
+    <w:lvl w:ilvl="8" w:tplc="04090005" w:tentative="1">
+      <w:start w:val="1"/>
+      <w:numFmt w:val="bullet"/>
+      <w:lvlText w:val=""/>
+      <w:lvlJc w:val="left"/>
+      <w:pPr>
+        <w:ind w:left="6480" w:hanging="360"/>
+      </w:pPr>
+      <w:rPr>
+        <w:rFonts w:ascii="Wingdings" w:hAnsi="Wingdings" w:hint="default"/>
+      </w:rPr>
+    </w:lvl>
+  </w:abstractNum>
+  <w:abstractNum w:abstractNumId="8" w15:restartNumberingAfterBreak="0">
     <w:nsid w:val="73CA4B94"/>
     <w:multiLevelType w:val="multilevel"/>
     <w:tmpl w:val="51769E80"/>
@@ -3239,7 +4942,7 @@
     <w:abstractNumId w:val="5"/>
   </w:num>
   <w:num w:numId="3" w16cid:durableId="21636922">
-    <w:abstractNumId w:val="7"/>
+    <w:abstractNumId w:val="8"/>
   </w:num>
   <w:num w:numId="4" w16cid:durableId="295575272">
     <w:abstractNumId w:val="3"/>
@@ -3255,6 +4958,9 @@
   </w:num>
   <w:num w:numId="8" w16cid:durableId="1968585785">
     <w:abstractNumId w:val="1"/>
+  </w:num>
+  <w:num w:numId="9" w16cid:durableId="1049719995">
+    <w:abstractNumId w:val="7"/>
   </w:num>
   <w:numIdMacAtCleanup w:val="7"/>
 </w:numbering>
@@ -3658,7 +5364,7 @@
   <w:style w:type="paragraph" w:default="1" w:styleId="Normal">
     <w:name w:val="Normal"/>
     <w:qFormat/>
-    <w:rsid w:val="004055A2"/>
+    <w:rsid w:val="004A5B82"/>
     <w:pPr>
       <w:spacing w:before="80" w:after="120"/>
     </w:pPr>

</xml_diff>

<commit_message>
Updating SQL Basics Exam document
</commit_message>
<xml_diff>
--- a/Courses/Software-Sciences/Module-3-Databases-New/SQL-Basics-Exam/SQL-Basics-Exam.docx
+++ b/Courses/Software-Sciences/Module-3-Databases-New/SQL-Basics-Exam/SQL-Basics-Exam.docx
@@ -29,6 +29,116 @@
     </w:p>
     <w:p>
       <w:pPr>
+        <w:spacing w:before="0"/>
+      </w:pPr>
+      <w:r>
+        <w:rPr>
+          <w:lang w:val="bg-BG"/>
+        </w:rPr>
+        <w:t xml:space="preserve">Тествайте решенията си в </w:t>
+      </w:r>
+      <w:r>
+        <w:rPr>
+          <w:b/>
+        </w:rPr>
+        <w:t xml:space="preserve">Judge </w:t>
+      </w:r>
+      <w:r>
+        <w:rPr>
+          <w:b/>
+          <w:lang w:val="bg-BG"/>
+        </w:rPr>
+        <w:t>системата</w:t>
+      </w:r>
+      <w:r>
+        <w:t xml:space="preserve">: </w:t>
+      </w:r>
+      <w:r>
+        <w:rPr>
+          <w:highlight w:val="yellow"/>
+        </w:rPr>
+        <w:t>[Link to Judge]</w:t>
+      </w:r>
+    </w:p>
+    <w:p>
+      <w:pPr>
+        <w:spacing w:after="0"/>
+        <w:rPr>
+          <w:lang w:val="bg-BG"/>
+        </w:rPr>
+      </w:pPr>
+      <w:r>
+        <w:rPr>
+          <w:lang w:val="bg-BG"/>
+        </w:rPr>
+        <w:t>Състояние на настоящия учебен материал:</w:t>
+      </w:r>
+    </w:p>
+    <w:p>
+      <w:pPr>
+        <w:spacing w:after="0"/>
+        <w:rPr>
+          <w:color w:val="0000FF" w:themeColor="hyperlink"/>
+          <w:u w:val="single"/>
+          <w:lang w:val="bg-BG"/>
+        </w:rPr>
+      </w:pPr>
+      <w:r>
+        <w:rPr>
+          <w:noProof/>
+        </w:rPr>
+        <w:drawing>
+          <wp:inline distT="0" distB="0" distL="0" distR="0" wp14:anchorId="4A3C3AED" wp14:editId="774A47B1">
+            <wp:extent cx="1319916" cy="591290"/>
+            <wp:effectExtent l="0" t="0" r="0" b="0"/>
+            <wp:docPr id="38579746" name="Picture 1" descr="A yellow and blue sign with white text&#10;&#10;Description automatically generated"/>
+            <wp:cNvGraphicFramePr>
+              <a:graphicFrameLocks xmlns:a="http://schemas.openxmlformats.org/drawingml/2006/main" noChangeAspect="1"/>
+            </wp:cNvGraphicFramePr>
+            <a:graphic xmlns:a="http://schemas.openxmlformats.org/drawingml/2006/main">
+              <a:graphicData uri="http://schemas.openxmlformats.org/drawingml/2006/picture">
+                <pic:pic xmlns:pic="http://schemas.openxmlformats.org/drawingml/2006/picture">
+                  <pic:nvPicPr>
+                    <pic:cNvPr id="38579746" name="Picture 1" descr="A yellow and blue sign with white text&#10;&#10;Description automatically generated"/>
+                    <pic:cNvPicPr>
+                      <a:picLocks noChangeAspect="1" noChangeArrowheads="1"/>
+                    </pic:cNvPicPr>
+                  </pic:nvPicPr>
+                  <pic:blipFill>
+                    <a:blip r:embed="rId8" cstate="print">
+                      <a:extLst>
+                        <a:ext uri="{28A0092B-C50C-407E-A947-70E740481C1C}">
+                          <a14:useLocalDpi xmlns:a14="http://schemas.microsoft.com/office/drawing/2010/main" val="0"/>
+                        </a:ext>
+                      </a:extLst>
+                    </a:blip>
+                    <a:srcRect/>
+                    <a:stretch>
+                      <a:fillRect/>
+                    </a:stretch>
+                  </pic:blipFill>
+                  <pic:spPr bwMode="auto">
+                    <a:xfrm>
+                      <a:off x="0" y="0"/>
+                      <a:ext cx="1342190" cy="601268"/>
+                    </a:xfrm>
+                    <a:prstGeom prst="rect">
+                      <a:avLst/>
+                    </a:prstGeom>
+                    <a:noFill/>
+                    <a:ln>
+                      <a:noFill/>
+                    </a:ln>
+                  </pic:spPr>
+                </pic:pic>
+              </a:graphicData>
+            </a:graphic>
+          </wp:inline>
+        </w:drawing>
+      </w:r>
+    </w:p>
+    <w:p>
+      <w:pPr>
         <w:pStyle w:val="Heading2"/>
       </w:pPr>
       <w:r>
@@ -230,7 +340,7 @@
       <w:r>
         <w:t xml:space="preserve">: </w:t>
       </w:r>
-      <w:hyperlink r:id="rId8" w:history="1">
+      <w:hyperlink r:id="rId9" w:history="1">
         <w:r>
           <w:rPr>
             <w:rStyle w:val="Hyperlink"/>
@@ -343,7 +453,7 @@
         </w:rPr>
         <w:t xml:space="preserve">Имейл: </w:t>
       </w:r>
-      <w:hyperlink r:id="rId9" w:history="1">
+      <w:hyperlink r:id="rId10" w:history="1">
         <w:r>
           <w:rPr>
             <w:rStyle w:val="Hyperlink"/>
@@ -456,7 +566,7 @@
         </w:rPr>
         <w:t xml:space="preserve">Имейл: </w:t>
       </w:r>
-      <w:hyperlink r:id="rId10" w:history="1">
+      <w:hyperlink r:id="rId11" w:history="1">
         <w:r>
           <w:rPr>
             <w:rStyle w:val="Hyperlink"/>
@@ -566,7 +676,7 @@
         </w:rPr>
         <w:t xml:space="preserve">Имейл: </w:t>
       </w:r>
-      <w:hyperlink r:id="rId11" w:history="1">
+      <w:hyperlink r:id="rId12" w:history="1">
         <w:r>
           <w:rPr>
             <w:rStyle w:val="Hyperlink"/>
@@ -675,7 +785,7 @@
         </w:rPr>
         <w:t xml:space="preserve">Имейл: </w:t>
       </w:r>
-      <w:hyperlink r:id="rId12" w:history="1">
+      <w:hyperlink r:id="rId13" w:history="1">
         <w:r>
           <w:rPr>
             <w:rStyle w:val="Hyperlink"/>
@@ -1137,6 +1247,7 @@
               <w:spacing w:after="0"/>
             </w:pPr>
             <w:r>
+              <w:lastRenderedPageBreak/>
               <w:t>Sani</w:t>
             </w:r>
           </w:p>
@@ -1194,7 +1305,6 @@
         <w:pStyle w:val="Heading2"/>
       </w:pPr>
       <w:r>
-        <w:lastRenderedPageBreak/>
         <w:t>Заявки</w:t>
       </w:r>
     </w:p>
@@ -2166,7 +2276,7 @@
       <w:r>
         <w:t xml:space="preserve">: </w:t>
       </w:r>
-      <w:hyperlink r:id="rId13" w:history="1">
+      <w:hyperlink r:id="rId14" w:history="1">
         <w:r>
           <w:rPr>
             <w:rStyle w:val="Hyperlink"/>
@@ -2290,19 +2400,38 @@
       </w:r>
     </w:p>
     <w:p>
-      <w:r>
-        <w:rPr>
-          <w:lang w:val="bg-BG"/>
-        </w:rPr>
-        <w:t xml:space="preserve">Накрая </w:t>
-      </w:r>
-      <w:r>
-        <w:rPr>
-          <w:b/>
-          <w:bCs/>
-          <w:lang w:val="bg-BG"/>
-        </w:rPr>
-        <w:t>изтрийте</w:t>
+      <w:pPr>
+        <w:rPr>
+          <w:lang w:val="bg-BG"/>
+        </w:rPr>
+      </w:pPr>
+      <w:r>
+        <w:rPr>
+          <w:lang w:val="bg-BG"/>
+        </w:rPr>
+        <w:t xml:space="preserve">Направете </w:t>
+      </w:r>
+      <w:r>
+        <w:rPr>
+          <w:b/>
+          <w:bCs/>
+          <w:lang w:val="bg-BG"/>
+        </w:rPr>
+        <w:t>годините</w:t>
+      </w:r>
+      <w:r>
+        <w:rPr>
+          <w:lang w:val="bg-BG"/>
+        </w:rPr>
+        <w:t xml:space="preserve"> на потребителя с </w:t>
+      </w:r>
+      <w:r>
+        <w:rPr>
+          <w:b/>
+          <w:bCs/>
+          <w:lang w:val="bg-BG"/>
+        </w:rPr>
+        <w:t>име</w:t>
       </w:r>
       <w:r>
         <w:rPr>
@@ -2311,62 +2440,115 @@
         <w:t xml:space="preserve"> </w:t>
       </w:r>
       <w:r>
-        <w:rPr>
-          <w:lang w:val="bg-BG"/>
-        </w:rPr>
-        <w:t>всеки потребител</w:t>
-      </w:r>
-      <w:r>
-        <w:rPr>
-          <w:lang w:val="bg-BG"/>
-        </w:rPr>
-        <w:t>, чи</w:t>
-      </w:r>
-      <w:r>
-        <w:rPr>
-          <w:lang w:val="bg-BG"/>
-        </w:rPr>
-        <w:t>й</w:t>
-      </w:r>
-      <w:r>
-        <w:rPr>
-          <w:lang w:val="bg-BG"/>
-        </w:rPr>
-        <w:t xml:space="preserve">то </w:t>
-      </w:r>
-      <w:r>
-        <w:rPr>
-          <w:b/>
-          <w:bCs/>
-          <w:lang w:val="bg-BG"/>
-        </w:rPr>
-        <w:t>имейл</w:t>
-      </w:r>
-      <w:r>
-        <w:rPr>
-          <w:lang w:val="bg-BG"/>
-        </w:rPr>
-        <w:t xml:space="preserve"> завършва на </w:t>
-      </w:r>
-      <w:r>
         <w:t>"</w:t>
       </w:r>
       <w:r>
         <w:rPr>
           <w:b/>
           <w:bCs/>
-          <w:lang w:val="bg-BG"/>
-        </w:rPr>
-        <w:t>@softuni.bg</w:t>
-      </w:r>
-      <w:r>
-        <w:t xml:space="preserve"> "</w:t>
+        </w:rPr>
+        <w:t>Alex</w:t>
+      </w:r>
+      <w:r>
+        <w:t xml:space="preserve">" </w:t>
+      </w:r>
+      <w:r>
+        <w:rPr>
+          <w:lang w:val="bg-BG"/>
+        </w:rPr>
+        <w:t xml:space="preserve">равни на </w:t>
+      </w:r>
+      <w:r>
+        <w:rPr>
+          <w:b/>
+          <w:bCs/>
+          <w:lang w:val="bg-BG"/>
+        </w:rPr>
+        <w:t>28</w:t>
       </w:r>
       <w:r>
         <w:t>.</w:t>
       </w:r>
     </w:p>
     <w:p>
+      <w:r>
+        <w:rPr>
+          <w:lang w:val="bg-BG"/>
+        </w:rPr>
+        <w:lastRenderedPageBreak/>
+        <w:t xml:space="preserve">Накрая </w:t>
+      </w:r>
+      <w:r>
+        <w:rPr>
+          <w:b/>
+          <w:bCs/>
+          <w:lang w:val="bg-BG"/>
+        </w:rPr>
+        <w:t>изтрийте</w:t>
+      </w:r>
+      <w:r>
+        <w:rPr>
+          <w:lang w:val="bg-BG"/>
+        </w:rPr>
+        <w:t xml:space="preserve"> </w:t>
+      </w:r>
+      <w:r>
+        <w:rPr>
+          <w:lang w:val="bg-BG"/>
+        </w:rPr>
+        <w:t>всеки потребител</w:t>
+      </w:r>
+      <w:r>
+        <w:rPr>
+          <w:lang w:val="bg-BG"/>
+        </w:rPr>
+        <w:t>, чи</w:t>
+      </w:r>
+      <w:r>
+        <w:rPr>
+          <w:lang w:val="bg-BG"/>
+        </w:rPr>
+        <w:t>й</w:t>
+      </w:r>
+      <w:r>
+        <w:rPr>
+          <w:lang w:val="bg-BG"/>
+        </w:rPr>
+        <w:t xml:space="preserve">то </w:t>
+      </w:r>
+      <w:r>
+        <w:rPr>
+          <w:b/>
+          <w:bCs/>
+          <w:lang w:val="bg-BG"/>
+        </w:rPr>
+        <w:t>имейл</w:t>
+      </w:r>
+      <w:r>
+        <w:rPr>
+          <w:lang w:val="bg-BG"/>
+        </w:rPr>
+        <w:t xml:space="preserve"> завършва на </w:t>
+      </w:r>
+      <w:r>
+        <w:t>"</w:t>
+      </w:r>
+      <w:r>
+        <w:rPr>
+          <w:b/>
+          <w:bCs/>
+          <w:lang w:val="bg-BG"/>
+        </w:rPr>
+        <w:t>@softuni.bg</w:t>
+      </w:r>
+      <w:r>
+        <w:t xml:space="preserve"> "</w:t>
+      </w:r>
+      <w:r>
+        <w:t>.</w:t>
+      </w:r>
+    </w:p>
+    <w:p>
       <w:pPr>
         <w:pStyle w:val="Heading3"/>
         <w:rPr>
@@ -2377,7 +2559,6 @@
         <w:rPr>
           <w:lang w:val="bg-BG"/>
         </w:rPr>
-        <w:lastRenderedPageBreak/>
         <w:t>Пример</w:t>
       </w:r>
     </w:p>
@@ -2571,8 +2752,17 @@
                 <w:rFonts w:cs="Consolas"/>
                 <w:noProof/>
                 <w:color w:val="000000"/>
-              </w:rPr>
-              <w:t>18</w:t>
+                <w:lang w:val="bg-BG"/>
+              </w:rPr>
+              <w:t>2</w:t>
+            </w:r>
+            <w:r>
+              <w:rPr>
+                <w:rFonts w:cs="Consolas"/>
+                <w:noProof/>
+                <w:color w:val="000000"/>
+              </w:rPr>
+              <w:t>8</w:t>
             </w:r>
           </w:p>
         </w:tc>
@@ -2814,10 +3004,16 @@
         </w:tc>
       </w:tr>
     </w:tbl>
-    <w:p/>
+    <w:p>
+      <w:pPr>
+        <w:rPr>
+          <w:lang w:val="bg-BG"/>
+        </w:rPr>
+      </w:pPr>
+    </w:p>
     <w:sectPr>
-      <w:headerReference w:type="default" r:id="rId14"/>
-      <w:footerReference w:type="default" r:id="rId15"/>
+      <w:headerReference w:type="default" r:id="rId15"/>
+      <w:footerReference w:type="default" r:id="rId16"/>
       <w:pgSz w:w="11909" w:h="16834" w:code="9"/>
       <w:pgMar w:top="567" w:right="737" w:bottom="680" w:left="737" w:header="567" w:footer="510" w:gutter="0"/>
       <w:cols w:space="720"/>

</xml_diff>